<commit_message>
Week 3 javascript kennisvragen update 2
</commit_message>
<xml_diff>
--- a/Javascript/week 3/javascript.docx
+++ b/Javascript/week 3/javascript.docx
@@ -84,6 +84,9 @@
     </w:p>
     <w:p>
       <w:r>
+        <w:rPr>
+          <w:noProof/>
+        </w:rPr>
         <w:drawing>
           <wp:anchor distT="0" distB="0" distL="114300" distR="114300" simplePos="0" relativeHeight="251658240" behindDoc="0" locked="0" layoutInCell="1" allowOverlap="1" wp14:anchorId="6DAE5FDA" wp14:editId="2264C0D5">
             <wp:simplePos x="0" y="0"/>
@@ -212,117 +215,279 @@
         <w:t>8. Wat verschijnt er in de console?</w:t>
       </w:r>
     </w:p>
+    <w:p>
+      <w:r>
+        <w:t>Cheese</w:t>
+      </w:r>
+    </w:p>
+    <w:p/>
     <w:p/>
     <w:p>
       <w:r>
         <w:t>9. Wat verschijnt er in de console?</w:t>
       </w:r>
     </w:p>
+    <w:p>
+      <w:r>
+        <w:t>Cheese</w:t>
+      </w:r>
+    </w:p>
     <w:p/>
     <w:p>
       <w:r>
         <w:t>10. Wat verschijnt er in de console?</w:t>
       </w:r>
     </w:p>
+    <w:p>
+      <w:r>
+        <w:t>Cheese</w:t>
+      </w:r>
+    </w:p>
+    <w:p>
+      <w:r>
+        <w:t>Cheese</w:t>
+      </w:r>
+    </w:p>
     <w:p/>
     <w:p>
       <w:r>
         <w:t>11. Wat verschijnt er in de console?</w:t>
       </w:r>
     </w:p>
-    <w:p/>
+    <w:p>
+      <w:r>
+        <w:t>Je krijgt 3 kuffels van mij &lt;3</w:t>
+      </w:r>
+    </w:p>
     <w:p>
       <w:r>
         <w:t>12. Wat verschijnt er in de console?</w:t>
       </w:r>
     </w:p>
+    <w:p>
+      <w:r>
+        <w:t xml:space="preserve">Je krijgt </w:t>
+      </w:r>
+      <w:r>
+        <w:t>12</w:t>
+      </w:r>
+      <w:r>
+        <w:t xml:space="preserve"> kuffels van mij &lt;3</w:t>
+      </w:r>
+    </w:p>
+    <w:p/>
     <w:p/>
     <w:p>
       <w:r>
         <w:t>13. Wat verschijnt er in de console?</w:t>
       </w:r>
     </w:p>
-    <w:p/>
+    <w:p>
+      <w:r>
+        <w:t>Je krijgt 1 knuffel van mij</w:t>
+      </w:r>
+    </w:p>
     <w:p>
       <w:r>
         <w:t>14. Wat verschijnt er in de console?</w:t>
       </w:r>
     </w:p>
-    <w:p/>
-    <w:p>
-      <w:r>
+    <w:p>
+      <w:r>
+        <w:br/>
+      </w:r>
+      <w:r>
+        <w:t>Je krijgt 12 knuffels van mij</w:t>
+      </w:r>
+    </w:p>
+    <w:p/>
+    <w:p/>
+    <w:p>
+      <w:r>
+        <w:lastRenderedPageBreak/>
         <w:t>15. Wat verschijnt er in de console?</w:t>
       </w:r>
     </w:p>
-    <w:p/>
+    <w:p>
+      <w:r>
+        <w:t>Je krijgt 12 knuffels van mij</w:t>
+      </w:r>
+    </w:p>
+    <w:p>
+      <w:r>
+        <w:t>Extra knuffels!</w:t>
+      </w:r>
+    </w:p>
     <w:p>
       <w:r>
         <w:t>16. Wat verschijnt er in de console?</w:t>
       </w:r>
     </w:p>
-    <w:p/>
+    <w:p>
+      <w:r>
+        <w:t>Je krijgt 12 knuffels van mij</w:t>
+      </w:r>
+    </w:p>
     <w:p>
       <w:r>
         <w:t>17. Wat verschijnt er in de console?</w:t>
       </w:r>
     </w:p>
-    <w:p/>
+    <w:p>
+      <w:r>
+        <w:drawing>
+          <wp:inline distT="0" distB="0" distL="0" distR="0" wp14:anchorId="6ED6973D" wp14:editId="3974FE04">
+            <wp:extent cx="3362794" cy="352474"/>
+            <wp:effectExtent l="0" t="0" r="9525" b="9525"/>
+            <wp:docPr id="2" name="Afbeelding 2"/>
+            <wp:cNvGraphicFramePr>
+              <a:graphicFrameLocks xmlns:a="http://schemas.openxmlformats.org/drawingml/2006/main" noChangeAspect="1"/>
+            </wp:cNvGraphicFramePr>
+            <a:graphic xmlns:a="http://schemas.openxmlformats.org/drawingml/2006/main">
+              <a:graphicData uri="http://schemas.openxmlformats.org/drawingml/2006/picture">
+                <pic:pic xmlns:pic="http://schemas.openxmlformats.org/drawingml/2006/picture">
+                  <pic:nvPicPr>
+                    <pic:cNvPr id="1" name=""/>
+                    <pic:cNvPicPr/>
+                  </pic:nvPicPr>
+                  <pic:blipFill>
+                    <a:blip r:embed="rId6"/>
+                    <a:stretch>
+                      <a:fillRect/>
+                    </a:stretch>
+                  </pic:blipFill>
+                  <pic:spPr>
+                    <a:xfrm>
+                      <a:off x="0" y="0"/>
+                      <a:ext cx="3362794" cy="352474"/>
+                    </a:xfrm>
+                    <a:prstGeom prst="rect">
+                      <a:avLst/>
+                    </a:prstGeom>
+                  </pic:spPr>
+                </pic:pic>
+              </a:graphicData>
+            </a:graphic>
+          </wp:inline>
+        </w:drawing>
+      </w:r>
+    </w:p>
     <w:p>
       <w:r>
         <w:t>18. Wat verschijnt er in de console?</w:t>
       </w:r>
     </w:p>
-    <w:p/>
+    <w:p>
+      <w:r>
+        <w:t>4</w:t>
+      </w:r>
+    </w:p>
     <w:p>
       <w:r>
         <w:t>19. Wat verschijnt er in de console?</w:t>
       </w:r>
     </w:p>
+    <w:p>
+      <w:r>
+        <w:t>4</w:t>
+      </w:r>
+    </w:p>
+    <w:p>
+      <w:r>
+        <w:t>4</w:t>
+      </w:r>
+    </w:p>
+    <w:p>
+      <w:r>
+        <w:t>20. Wat verschijnt er in de console?</w:t>
+      </w:r>
+    </w:p>
+    <w:p>
+      <w:r>
+        <w:t>Nan</w:t>
+      </w:r>
+    </w:p>
+    <w:p>
+      <w:r>
+        <w:t>8</w:t>
+      </w:r>
+    </w:p>
+    <w:p>
+      <w:r>
+        <w:t>21. Wat verschijnt er in de console?</w:t>
+      </w:r>
+    </w:p>
+    <w:p>
+      <w:r>
+        <w:t>Nan</w:t>
+      </w:r>
+    </w:p>
+    <w:p>
+      <w:r>
+        <w:t>20</w:t>
+      </w:r>
+    </w:p>
+    <w:p/>
+    <w:p>
+      <w:r>
+        <w:t>22. Wanneer produceert een functie een resultaat?</w:t>
+      </w:r>
+    </w:p>
+    <w:p>
+      <w:r>
+        <w:t>Wanneer je het aanroept</w:t>
+      </w:r>
+    </w:p>
+    <w:p>
+      <w:r>
+        <w:t>23. Wat verschijnt er in de console?</w:t>
+      </w:r>
+    </w:p>
+    <w:p>
+      <w:r>
+        <w:t>4</w:t>
+      </w:r>
+    </w:p>
+    <w:p/>
+    <w:p/>
+    <w:p/>
+    <w:p/>
+    <w:p/>
+    <w:p/>
     <w:p/>
     <w:p>
       <w:r>
         <w:lastRenderedPageBreak/>
-        <w:t>20. Wat verschijnt er in de console?</w:t>
-      </w:r>
-    </w:p>
-    <w:p/>
-    <w:p>
-      <w:r>
-        <w:t>21. Wat verschijnt er in de console?</w:t>
-      </w:r>
-    </w:p>
-    <w:p/>
-    <w:p>
-      <w:r>
-        <w:t>22. Wanneer produceert een functie een resultaat?</w:t>
-      </w:r>
-    </w:p>
-    <w:p>
-      <w:r>
-        <w:t>23. Wat verschijnt er in de console?</w:t>
-      </w:r>
-    </w:p>
-    <w:p/>
-    <w:p>
-      <w:r>
-        <w:t>24. Wat is het verschil tussen een “function declaration” en “function expression”? Geef in je</w:t>
-      </w:r>
-    </w:p>
-    <w:p>
-      <w:r>
-        <w:t>uitleg een codevoorbeeld.</w:t>
-      </w:r>
-    </w:p>
-    <w:p>
-      <w:r>
-        <w:t>25. Wat is het verschil tussen een parameter en een argument? Geef in je uitleg een</w:t>
-      </w:r>
-    </w:p>
-    <w:p>
-      <w:r>
-        <w:t>codevoorbeeld.</w:t>
-      </w:r>
-    </w:p>
+        <w:t>24. Wat is het verschil tussen een “function declaration” en “function expression”?</w:t>
+      </w:r>
+    </w:p>
+    <w:p>
+      <w:r>
+        <w:t>De functienaam, die kan worden weggelaten in functie-expressies</w:t>
+      </w:r>
+      <w:r>
+        <w:t xml:space="preserve"> om anonieme functies te creëren </w:t>
+      </w:r>
+    </w:p>
+    <w:p/>
+    <w:p>
+      <w:r>
+        <w:t>25. Wat is het verschil tussen een parameter en een argument?</w:t>
+      </w:r>
+    </w:p>
+    <w:p>
+      <w:r>
+        <w:t>Functieparameters zijn de namen die in de functiedefinitie worden vermeld.</w:t>
+      </w:r>
+    </w:p>
+    <w:p>
+      <w:r>
+        <w:t>Functieargumenten zijn de echte waarden die aan de functie worden doorgegeven.</w:t>
+      </w:r>
+    </w:p>
+    <w:p/>
+    <w:p/>
+    <w:p/>
     <w:p>
       <w:r>
         <w:t>26. Wat is een “arrow function”?</w:t>
@@ -330,53 +495,181 @@
     </w:p>
     <w:p>
       <w:r>
+        <w:t>It's a new feature that introduced in ES6 and is called arrow function. The left part denotes the input of a function and the right part the output of that function. So in your case s. split('')</w:t>
+      </w:r>
+    </w:p>
+    <w:p/>
+    <w:p>
+      <w:r>
         <w:t>27. Waarom het een “arrow function” een “arrow function”?</w:t>
       </w:r>
     </w:p>
     <w:p>
       <w:r>
+        <w:t>=&gt;</w:t>
+      </w:r>
+      <w:r>
+        <w:t xml:space="preserve"> </w:t>
+      </w:r>
+      <w:r>
+        <w:sym w:font="Wingdings" w:char="F0DF"/>
+      </w:r>
+      <w:r>
+        <w:t xml:space="preserve"> door deze keyword</w:t>
+      </w:r>
+    </w:p>
+    <w:p>
+      <w:r>
         <w:t>28. Wat is het verschil tussen een “arrow function” en een “function declaration”?</w:t>
       </w:r>
     </w:p>
     <w:p>
       <w:r>
+        <w:t>de pijlfuncties zijn alleen aanroepbaar en niet construeerbaar, d.w.z. pijlfuncties kunnen nooit als constructorfuncties worden gebruikt.</w:t>
+      </w:r>
+    </w:p>
+    <w:p/>
+    <w:p/>
+    <w:p>
+      <w:r>
         <w:t>29. Wat verschijnt er in de console?</w:t>
       </w:r>
     </w:p>
-    <w:p/>
+    <w:p>
+      <w:r>
+        <w:t>5</w:t>
+      </w:r>
+    </w:p>
     <w:p>
       <w:r>
         <w:t>30. Wat verschijnt er in de console?</w:t>
       </w:r>
     </w:p>
-    <w:p/>
-    <w:p>
-      <w:r>
-        <w:t>31. Wat verschijnt er in de console?</w:t>
-      </w:r>
-    </w:p>
-    <w:p/>
+    <w:p>
+      <w:r>
+        <w:t>8</w:t>
+      </w:r>
+    </w:p>
+    <w:p>
+      <w:r>
+        <w:t>31. W</w:t>
+      </w:r>
+      <w:r>
+        <w:t>at</w:t>
+      </w:r>
+      <w:r>
+        <w:t>t verschijnt er in de console?</w:t>
+      </w:r>
+    </w:p>
+    <w:p>
+      <w:r>
+        <w:t>34</w:t>
+      </w:r>
+    </w:p>
     <w:p>
       <w:r>
         <w:t>32. Wat verschijnt er in de console?</w:t>
       </w:r>
     </w:p>
-    <w:p/>
+    <w:p>
+      <w:r>
+        <w:t>Henk works as a teacher and Henk is very happy</w:t>
+      </w:r>
+    </w:p>
     <w:p>
       <w:r>
         <w:t>33. Wat verschijnt er in de console?</w:t>
       </w:r>
     </w:p>
-    <w:p/>
+    <w:p>
+      <w:r>
+        <w:t>Frits works as a Developer and is very happy</w:t>
+      </w:r>
+    </w:p>
     <w:p>
       <w:r>
         <w:t>34. Wat verschijnt er in de console?</w:t>
       </w:r>
     </w:p>
-    <w:p/>
-    <w:p>
-      <w:r>
-        <w:t>35. Wat is het “Don’t repeat yourself”-principe? Geef een codevoorbeeld bij je antwoord.</w:t>
+    <w:p>
+      <w:r>
+        <w:t>Henk works as a Teacher and Henk is very undefined</w:t>
+      </w:r>
+    </w:p>
+    <w:p>
+      <w:r>
+        <w:lastRenderedPageBreak/>
+        <w:drawing>
+          <wp:anchor distT="0" distB="0" distL="114300" distR="114300" simplePos="0" relativeHeight="251659264" behindDoc="0" locked="0" layoutInCell="1" allowOverlap="1" wp14:anchorId="2C617202" wp14:editId="3B0CF89F">
+            <wp:simplePos x="0" y="0"/>
+            <wp:positionH relativeFrom="column">
+              <wp:posOffset>3402381</wp:posOffset>
+            </wp:positionH>
+            <wp:positionV relativeFrom="paragraph">
+              <wp:posOffset>31403</wp:posOffset>
+            </wp:positionV>
+            <wp:extent cx="2189480" cy="1441450"/>
+            <wp:effectExtent l="0" t="0" r="1270" b="6350"/>
+            <wp:wrapThrough wrapText="bothSides">
+              <wp:wrapPolygon edited="0">
+                <wp:start x="0" y="0"/>
+                <wp:lineTo x="0" y="21410"/>
+                <wp:lineTo x="21425" y="21410"/>
+                <wp:lineTo x="21425" y="0"/>
+                <wp:lineTo x="0" y="0"/>
+              </wp:wrapPolygon>
+            </wp:wrapThrough>
+            <wp:docPr id="3" name="Afbeelding 3" descr="Afbeelding met tekst, elektronica&#10;&#10;Automatisch gegenereerde beschrijving"/>
+            <wp:cNvGraphicFramePr>
+              <a:graphicFrameLocks xmlns:a="http://schemas.openxmlformats.org/drawingml/2006/main" noChangeAspect="1"/>
+            </wp:cNvGraphicFramePr>
+            <a:graphic xmlns:a="http://schemas.openxmlformats.org/drawingml/2006/main">
+              <a:graphicData uri="http://schemas.openxmlformats.org/drawingml/2006/picture">
+                <pic:pic xmlns:pic="http://schemas.openxmlformats.org/drawingml/2006/picture">
+                  <pic:nvPicPr>
+                    <pic:cNvPr id="3" name="Afbeelding 3" descr="Afbeelding met tekst, elektronica&#10;&#10;Automatisch gegenereerde beschrijving"/>
+                    <pic:cNvPicPr/>
+                  </pic:nvPicPr>
+                  <pic:blipFill>
+                    <a:blip r:embed="rId7">
+                      <a:extLst>
+                        <a:ext uri="{28A0092B-C50C-407E-A947-70E740481C1C}">
+                          <a14:useLocalDpi xmlns:a14="http://schemas.microsoft.com/office/drawing/2010/main" val="0"/>
+                        </a:ext>
+                      </a:extLst>
+                    </a:blip>
+                    <a:stretch>
+                      <a:fillRect/>
+                    </a:stretch>
+                  </pic:blipFill>
+                  <pic:spPr>
+                    <a:xfrm>
+                      <a:off x="0" y="0"/>
+                      <a:ext cx="2189480" cy="1441450"/>
+                    </a:xfrm>
+                    <a:prstGeom prst="rect">
+                      <a:avLst/>
+                    </a:prstGeom>
+                  </pic:spPr>
+                </pic:pic>
+              </a:graphicData>
+            </a:graphic>
+          </wp:anchor>
+        </w:drawing>
+      </w:r>
+      <w:r>
+        <w:t>35. Wat is het “Don’t repeat yourself”-principe?</w:t>
+      </w:r>
+    </w:p>
+    <w:p>
+      <w:r>
+        <w:t>Jezelf niet herhalen</w:t>
+      </w:r>
+      <w:r>
+        <w:rPr>
+          <w:noProof/>
+        </w:rPr>
+        <w:t xml:space="preserve"> </w:t>
       </w:r>
     </w:p>
     <w:p>
@@ -386,9 +679,50 @@
     </w:p>
     <w:p>
       <w:r>
+        <w:t>Return  geeft data uit de geven datas</w:t>
+      </w:r>
+    </w:p>
+    <w:p>
+      <w:r>
         <w:t>37. Waarom is deze functie zinloos?</w:t>
       </w:r>
     </w:p>
+    <w:p>
+      <w:r>
+        <w:t>X + y hebben geen waarde (cijfers)</w:t>
+      </w:r>
+    </w:p>
+    <w:p>
+      <w:r>
+        <w:t>En console.log(x + y); moet uit de function geplaats worden</w:t>
+      </w:r>
+    </w:p>
+    <w:p/>
+    <w:p/>
+    <w:p/>
+    <w:p/>
+    <w:p/>
+    <w:p/>
+    <w:p/>
+    <w:p/>
+    <w:p/>
+    <w:p/>
+    <w:p/>
+    <w:p/>
+    <w:p/>
+    <w:p/>
+    <w:p/>
+    <w:p/>
+    <w:p/>
+    <w:p/>
+    <w:p/>
+    <w:p/>
+    <w:p/>
+    <w:p/>
+    <w:p/>
+    <w:p/>
+    <w:p/>
+    <w:p/>
     <w:p/>
     <w:p>
       <w:r>
@@ -397,7 +731,6 @@
     </w:p>
     <w:p>
       <w:r>
-        <w:lastRenderedPageBreak/>
         <w:t>video 39 tot en met 41)</w:t>
       </w:r>
     </w:p>
@@ -1710,6 +2043,7 @@
   <w:style w:type="paragraph" w:default="1" w:styleId="Standaard">
     <w:name w:val="Normal"/>
     <w:qFormat/>
+    <w:rsid w:val="00B06A47"/>
   </w:style>
   <w:style w:type="paragraph" w:styleId="Kop1">
     <w:name w:val="heading 1"/>

</xml_diff>